<commit_message>
Update EXERCICE 4 Méthode Merise Complète.docx
</commit_message>
<xml_diff>
--- a/DOSSIER_06_BASE_DE_DONNEES/FRANCK Exercices MCD/Exercice 4/EXERCICE 4 Méthode Merise Complète.docx
+++ b/DOSSIER_06_BASE_DE_DONNEES/FRANCK Exercices MCD/Exercice 4/EXERCICE 4 Méthode Merise Complète.docx
@@ -287,9 +287,9 @@
       </w:tblPr>
       <w:tblGrid>
         <w:gridCol w:w="2651"/>
-        <w:gridCol w:w="3694"/>
-        <w:gridCol w:w="2410"/>
-        <w:gridCol w:w="1851"/>
+        <w:gridCol w:w="3978"/>
+        <w:gridCol w:w="2126"/>
+        <w:gridCol w:w="1634"/>
       </w:tblGrid>
       <w:tr>
         <w:trPr>
@@ -308,7 +308,7 @@
         </w:tc>
         <w:tc>
           <w:tcPr>
-            <w:tcW w:w="3694" w:type="dxa"/>
+            <w:tcW w:w="3978" w:type="dxa"/>
           </w:tcPr>
           <w:p>
             <w:pPr>
@@ -321,7 +321,7 @@
         </w:tc>
         <w:tc>
           <w:tcPr>
-            <w:tcW w:w="2410" w:type="dxa"/>
+            <w:tcW w:w="2126" w:type="dxa"/>
           </w:tcPr>
           <w:p>
             <w:pPr>
@@ -334,7 +334,7 @@
         </w:tc>
         <w:tc>
           <w:tcPr>
-            <w:tcW w:w="1851" w:type="dxa"/>
+            <w:tcW w:w="1634" w:type="dxa"/>
           </w:tcPr>
           <w:p>
             <w:pPr>
@@ -358,14 +358,17 @@
           <w:p>
             <w:proofErr w:type="spellStart"/>
             <w:r>
-              <w:t>Stage_code</w:t>
+              <w:t>Stage_</w:t>
+            </w:r>
+            <w:r>
+              <w:t>id</w:t>
             </w:r>
             <w:proofErr w:type="spellEnd"/>
           </w:p>
         </w:tc>
         <w:tc>
           <w:tcPr>
-            <w:tcW w:w="3694" w:type="dxa"/>
+            <w:tcW w:w="3978" w:type="dxa"/>
           </w:tcPr>
           <w:p>
             <w:pPr>
@@ -378,25 +381,34 @@
         </w:tc>
         <w:tc>
           <w:tcPr>
-            <w:tcW w:w="2410" w:type="dxa"/>
-          </w:tcPr>
-          <w:p>
-            <w:pPr>
-              <w:cnfStyle w:val="000000100000" w:firstRow="0" w:lastRow="0" w:firstColumn="0" w:lastColumn="0" w:oddVBand="0" w:evenVBand="0" w:oddHBand="1" w:evenHBand="0" w:firstRowFirstColumn="0" w:firstRowLastColumn="0" w:lastRowFirstColumn="0" w:lastRowLastColumn="0"/>
-            </w:pPr>
-            <w:r>
-              <w:t>Entier</w:t>
-            </w:r>
-          </w:p>
-        </w:tc>
-        <w:tc>
-          <w:tcPr>
-            <w:tcW w:w="1851" w:type="dxa"/>
-          </w:tcPr>
-          <w:p>
-            <w:pPr>
-              <w:cnfStyle w:val="000000100000" w:firstRow="0" w:lastRow="0" w:firstColumn="0" w:lastColumn="0" w:oddVBand="0" w:evenVBand="0" w:oddHBand="1" w:evenHBand="0" w:firstRowFirstColumn="0" w:firstRowLastColumn="0" w:lastRowFirstColumn="0" w:lastRowLastColumn="0"/>
-            </w:pPr>
+            <w:tcW w:w="2126" w:type="dxa"/>
+          </w:tcPr>
+          <w:p>
+            <w:pPr>
+              <w:cnfStyle w:val="000000100000" w:firstRow="0" w:lastRow="0" w:firstColumn="0" w:lastColumn="0" w:oddVBand="0" w:evenVBand="0" w:oddHBand="1" w:evenHBand="0" w:firstRowFirstColumn="0" w:firstRowLastColumn="0" w:lastRowFirstColumn="0" w:lastRowLastColumn="0"/>
+            </w:pPr>
+            <w:r>
+              <w:t>Int (11)</w:t>
+            </w:r>
+          </w:p>
+        </w:tc>
+        <w:tc>
+          <w:tcPr>
+            <w:tcW w:w="1634" w:type="dxa"/>
+          </w:tcPr>
+          <w:p>
+            <w:pPr>
+              <w:cnfStyle w:val="000000100000" w:firstRow="0" w:lastRow="0" w:firstColumn="0" w:lastColumn="0" w:oddVBand="0" w:evenVBand="0" w:oddHBand="1" w:evenHBand="0" w:firstRowFirstColumn="0" w:firstRowLastColumn="0" w:lastRowFirstColumn="0" w:lastRowLastColumn="0"/>
+            </w:pPr>
+            <w:r>
+              <w:t>I</w:t>
+            </w:r>
+            <w:r>
+              <w:t>dentifiant</w:t>
+            </w:r>
+            <w:r>
+              <w:t>, ai</w:t>
+            </w:r>
           </w:p>
         </w:tc>
       </w:tr>
@@ -416,7 +428,7 @@
         </w:tc>
         <w:tc>
           <w:tcPr>
-            <w:tcW w:w="3694" w:type="dxa"/>
+            <w:tcW w:w="3978" w:type="dxa"/>
           </w:tcPr>
           <w:p>
             <w:pPr>
@@ -429,20 +441,20 @@
         </w:tc>
         <w:tc>
           <w:tcPr>
-            <w:tcW w:w="2410" w:type="dxa"/>
+            <w:tcW w:w="2126" w:type="dxa"/>
           </w:tcPr>
           <w:p>
             <w:pPr>
               <w:cnfStyle w:val="000000000000" w:firstRow="0" w:lastRow="0" w:firstColumn="0" w:lastColumn="0" w:oddVBand="0" w:evenVBand="0" w:oddHBand="0" w:evenHBand="0" w:firstRowFirstColumn="0" w:firstRowLastColumn="0" w:lastRowFirstColumn="0" w:lastRowLastColumn="0"/>
             </w:pPr>
             <w:r>
-              <w:t>Chaine de caractères</w:t>
-            </w:r>
-          </w:p>
-        </w:tc>
-        <w:tc>
-          <w:tcPr>
-            <w:tcW w:w="1851" w:type="dxa"/>
+              <w:t>Varchar (150)</w:t>
+            </w:r>
+          </w:p>
+        </w:tc>
+        <w:tc>
+          <w:tcPr>
+            <w:tcW w:w="1634" w:type="dxa"/>
           </w:tcPr>
           <w:p>
             <w:pPr>
@@ -465,12 +477,15 @@
             <w:r>
               <w:t>Stage_date</w:t>
             </w:r>
+            <w:r>
+              <w:t>_debut</w:t>
+            </w:r>
             <w:proofErr w:type="spellEnd"/>
           </w:p>
         </w:tc>
         <w:tc>
           <w:tcPr>
-            <w:tcW w:w="3694" w:type="dxa"/>
+            <w:tcW w:w="3978" w:type="dxa"/>
           </w:tcPr>
           <w:p>
             <w:pPr>
@@ -483,7 +498,7 @@
         </w:tc>
         <w:tc>
           <w:tcPr>
-            <w:tcW w:w="2410" w:type="dxa"/>
+            <w:tcW w:w="2126" w:type="dxa"/>
           </w:tcPr>
           <w:p>
             <w:pPr>
@@ -496,7 +511,7 @@
         </w:tc>
         <w:tc>
           <w:tcPr>
-            <w:tcW w:w="1851" w:type="dxa"/>
+            <w:tcW w:w="1634" w:type="dxa"/>
           </w:tcPr>
           <w:p>
             <w:pPr>
@@ -521,7 +536,7 @@
         </w:tc>
         <w:tc>
           <w:tcPr>
-            <w:tcW w:w="3694" w:type="dxa"/>
+            <w:tcW w:w="3978" w:type="dxa"/>
           </w:tcPr>
           <w:p>
             <w:pPr>
@@ -534,25 +549,28 @@
         </w:tc>
         <w:tc>
           <w:tcPr>
-            <w:tcW w:w="2410" w:type="dxa"/>
+            <w:tcW w:w="2126" w:type="dxa"/>
           </w:tcPr>
           <w:p>
             <w:pPr>
               <w:cnfStyle w:val="000000000000" w:firstRow="0" w:lastRow="0" w:firstColumn="0" w:lastColumn="0" w:oddVBand="0" w:evenVBand="0" w:oddHBand="0" w:evenHBand="0" w:firstRowFirstColumn="0" w:firstRowLastColumn="0" w:lastRowFirstColumn="0" w:lastRowLastColumn="0"/>
             </w:pPr>
             <w:r>
-              <w:t>Entier</w:t>
-            </w:r>
-          </w:p>
-        </w:tc>
-        <w:tc>
-          <w:tcPr>
-            <w:tcW w:w="1851" w:type="dxa"/>
+              <w:t>Int (11)</w:t>
+            </w:r>
+          </w:p>
+        </w:tc>
+        <w:tc>
+          <w:tcPr>
+            <w:tcW w:w="1634" w:type="dxa"/>
           </w:tcPr>
           <w:p>
             <w:pPr>
               <w:cnfStyle w:val="000000000000" w:firstRow="0" w:lastRow="0" w:firstColumn="0" w:lastColumn="0" w:oddVBand="0" w:evenVBand="0" w:oddHBand="0" w:evenHBand="0" w:firstRowFirstColumn="0" w:firstRowLastColumn="0" w:lastRowFirstColumn="0" w:lastRowLastColumn="0"/>
             </w:pPr>
+            <w:r>
+              <w:t>Identifiant, ai</w:t>
+            </w:r>
           </w:p>
         </w:tc>
       </w:tr>
@@ -575,7 +593,7 @@
         </w:tc>
         <w:tc>
           <w:tcPr>
-            <w:tcW w:w="3694" w:type="dxa"/>
+            <w:tcW w:w="3978" w:type="dxa"/>
           </w:tcPr>
           <w:p>
             <w:pPr>
@@ -588,20 +606,20 @@
         </w:tc>
         <w:tc>
           <w:tcPr>
-            <w:tcW w:w="2410" w:type="dxa"/>
-          </w:tcPr>
-          <w:p>
-            <w:pPr>
-              <w:cnfStyle w:val="000000100000" w:firstRow="0" w:lastRow="0" w:firstColumn="0" w:lastColumn="0" w:oddVBand="0" w:evenVBand="0" w:oddHBand="1" w:evenHBand="0" w:firstRowFirstColumn="0" w:firstRowLastColumn="0" w:lastRowFirstColumn="0" w:lastRowLastColumn="0"/>
-            </w:pPr>
-            <w:r>
-              <w:t>Chaine de caractères</w:t>
-            </w:r>
-          </w:p>
-        </w:tc>
-        <w:tc>
-          <w:tcPr>
-            <w:tcW w:w="1851" w:type="dxa"/>
+            <w:tcW w:w="2126" w:type="dxa"/>
+          </w:tcPr>
+          <w:p>
+            <w:pPr>
+              <w:cnfStyle w:val="000000100000" w:firstRow="0" w:lastRow="0" w:firstColumn="0" w:lastColumn="0" w:oddVBand="0" w:evenVBand="0" w:oddHBand="1" w:evenHBand="0" w:firstRowFirstColumn="0" w:firstRowLastColumn="0" w:lastRowFirstColumn="0" w:lastRowLastColumn="0"/>
+            </w:pPr>
+            <w:r>
+              <w:t>Varchar (50)</w:t>
+            </w:r>
+          </w:p>
+        </w:tc>
+        <w:tc>
+          <w:tcPr>
+            <w:tcW w:w="1634" w:type="dxa"/>
           </w:tcPr>
           <w:p>
             <w:pPr>
@@ -626,7 +644,7 @@
         </w:tc>
         <w:tc>
           <w:tcPr>
-            <w:tcW w:w="3694" w:type="dxa"/>
+            <w:tcW w:w="3978" w:type="dxa"/>
           </w:tcPr>
           <w:p>
             <w:pPr>
@@ -639,20 +657,17 @@
         </w:tc>
         <w:tc>
           <w:tcPr>
-            <w:tcW w:w="2410" w:type="dxa"/>
+            <w:tcW w:w="2126" w:type="dxa"/>
           </w:tcPr>
           <w:p>
             <w:pPr>
               <w:cnfStyle w:val="000000000000" w:firstRow="0" w:lastRow="0" w:firstColumn="0" w:lastColumn="0" w:oddVBand="0" w:evenVBand="0" w:oddHBand="0" w:evenHBand="0" w:firstRowFirstColumn="0" w:firstRowLastColumn="0" w:lastRowFirstColumn="0" w:lastRowLastColumn="0"/>
             </w:pPr>
-            <w:r>
-              <w:t>Chaine de caractères</w:t>
-            </w:r>
-          </w:p>
-        </w:tc>
-        <w:tc>
-          <w:tcPr>
-            <w:tcW w:w="1851" w:type="dxa"/>
+          </w:p>
+        </w:tc>
+        <w:tc>
+          <w:tcPr>
+            <w:tcW w:w="1634" w:type="dxa"/>
           </w:tcPr>
           <w:p>
             <w:pPr>
@@ -673,40 +688,49 @@
           <w:p>
             <w:proofErr w:type="spellStart"/>
             <w:r>
-              <w:t>Stagiaire_date_inscription</w:t>
+              <w:t>Stagiaire_numero_rue</w:t>
             </w:r>
             <w:proofErr w:type="spellEnd"/>
           </w:p>
         </w:tc>
         <w:tc>
           <w:tcPr>
-            <w:tcW w:w="3694" w:type="dxa"/>
-          </w:tcPr>
-          <w:p>
-            <w:pPr>
-              <w:cnfStyle w:val="000000100000" w:firstRow="0" w:lastRow="0" w:firstColumn="0" w:lastColumn="0" w:oddVBand="0" w:evenVBand="0" w:oddHBand="1" w:evenHBand="0" w:firstRowFirstColumn="0" w:firstRowLastColumn="0" w:lastRowFirstColumn="0" w:lastRowLastColumn="0"/>
-            </w:pPr>
-            <w:r>
-              <w:t>Date d’inscription du stagiaire</w:t>
-            </w:r>
-          </w:p>
-        </w:tc>
-        <w:tc>
-          <w:tcPr>
-            <w:tcW w:w="2410" w:type="dxa"/>
-          </w:tcPr>
-          <w:p>
-            <w:pPr>
-              <w:cnfStyle w:val="000000100000" w:firstRow="0" w:lastRow="0" w:firstColumn="0" w:lastColumn="0" w:oddVBand="0" w:evenVBand="0" w:oddHBand="1" w:evenHBand="0" w:firstRowFirstColumn="0" w:firstRowLastColumn="0" w:lastRowFirstColumn="0" w:lastRowLastColumn="0"/>
-            </w:pPr>
-            <w:r>
-              <w:t>Date</w:t>
-            </w:r>
-          </w:p>
-        </w:tc>
-        <w:tc>
-          <w:tcPr>
-            <w:tcW w:w="1851" w:type="dxa"/>
+            <w:tcW w:w="3978" w:type="dxa"/>
+          </w:tcPr>
+          <w:p>
+            <w:pPr>
+              <w:cnfStyle w:val="000000100000" w:firstRow="0" w:lastRow="0" w:firstColumn="0" w:lastColumn="0" w:oddVBand="0" w:evenVBand="0" w:oddHBand="1" w:evenHBand="0" w:firstRowFirstColumn="0" w:firstRowLastColumn="0" w:lastRowFirstColumn="0" w:lastRowLastColumn="0"/>
+            </w:pPr>
+            <w:r>
+              <w:t>Numéro de rue</w:t>
+            </w:r>
+            <w:r>
+              <w:t xml:space="preserve"> de l’dresse</w:t>
+            </w:r>
+            <w:r>
+              <w:t xml:space="preserve"> du stagiaire</w:t>
+            </w:r>
+          </w:p>
+        </w:tc>
+        <w:tc>
+          <w:tcPr>
+            <w:tcW w:w="2126" w:type="dxa"/>
+          </w:tcPr>
+          <w:p>
+            <w:pPr>
+              <w:cnfStyle w:val="000000100000" w:firstRow="0" w:lastRow="0" w:firstColumn="0" w:lastColumn="0" w:oddVBand="0" w:evenVBand="0" w:oddHBand="1" w:evenHBand="0" w:firstRowFirstColumn="0" w:firstRowLastColumn="0" w:lastRowFirstColumn="0" w:lastRowLastColumn="0"/>
+            </w:pPr>
+            <w:r>
+              <w:t xml:space="preserve">Varchar </w:t>
+            </w:r>
+            <w:r>
+              <w:t>()</w:t>
+            </w:r>
+          </w:p>
+        </w:tc>
+        <w:tc>
+          <w:tcPr>
+            <w:tcW w:w="1634" w:type="dxa"/>
           </w:tcPr>
           <w:p>
             <w:pPr>
@@ -724,40 +748,43 @@
           <w:p>
             <w:proofErr w:type="spellStart"/>
             <w:r>
-              <w:t>Matiere_code</w:t>
+              <w:t>Stagiaire_type_voie</w:t>
             </w:r>
             <w:proofErr w:type="spellEnd"/>
           </w:p>
         </w:tc>
         <w:tc>
           <w:tcPr>
-            <w:tcW w:w="3694" w:type="dxa"/>
+            <w:tcW w:w="3978" w:type="dxa"/>
           </w:tcPr>
           <w:p>
             <w:pPr>
               <w:cnfStyle w:val="000000000000" w:firstRow="0" w:lastRow="0" w:firstColumn="0" w:lastColumn="0" w:oddVBand="0" w:evenVBand="0" w:oddHBand="0" w:evenHBand="0" w:firstRowFirstColumn="0" w:firstRowLastColumn="0" w:lastRowFirstColumn="0" w:lastRowLastColumn="0"/>
             </w:pPr>
             <w:r>
-              <w:t>Code de la matière</w:t>
-            </w:r>
-          </w:p>
-        </w:tc>
-        <w:tc>
-          <w:tcPr>
-            <w:tcW w:w="2410" w:type="dxa"/>
+              <w:t>Type de voie de l’adresse du stagiaire</w:t>
+            </w:r>
+          </w:p>
+        </w:tc>
+        <w:tc>
+          <w:tcPr>
+            <w:tcW w:w="2126" w:type="dxa"/>
           </w:tcPr>
           <w:p>
             <w:pPr>
               <w:cnfStyle w:val="000000000000" w:firstRow="0" w:lastRow="0" w:firstColumn="0" w:lastColumn="0" w:oddVBand="0" w:evenVBand="0" w:oddHBand="0" w:evenHBand="0" w:firstRowFirstColumn="0" w:firstRowLastColumn="0" w:lastRowFirstColumn="0" w:lastRowLastColumn="0"/>
             </w:pPr>
             <w:r>
-              <w:t>Entier</w:t>
-            </w:r>
-          </w:p>
-        </w:tc>
-        <w:tc>
-          <w:tcPr>
-            <w:tcW w:w="1851" w:type="dxa"/>
+              <w:t>Varchar (</w:t>
+            </w:r>
+            <w:r>
+              <w:t>)</w:t>
+            </w:r>
+          </w:p>
+        </w:tc>
+        <w:tc>
+          <w:tcPr>
+            <w:tcW w:w="1634" w:type="dxa"/>
           </w:tcPr>
           <w:p>
             <w:pPr>
@@ -778,40 +805,43 @@
           <w:p>
             <w:proofErr w:type="spellStart"/>
             <w:r>
-              <w:t>Matiere_libelle</w:t>
+              <w:t>Stagiaire_nom_voie</w:t>
             </w:r>
             <w:proofErr w:type="spellEnd"/>
           </w:p>
         </w:tc>
         <w:tc>
           <w:tcPr>
-            <w:tcW w:w="3694" w:type="dxa"/>
-          </w:tcPr>
-          <w:p>
-            <w:pPr>
-              <w:cnfStyle w:val="000000100000" w:firstRow="0" w:lastRow="0" w:firstColumn="0" w:lastColumn="0" w:oddVBand="0" w:evenVBand="0" w:oddHBand="1" w:evenHBand="0" w:firstRowFirstColumn="0" w:firstRowLastColumn="0" w:lastRowFirstColumn="0" w:lastRowLastColumn="0"/>
-            </w:pPr>
-            <w:r>
-              <w:t>Libellé de la matière</w:t>
-            </w:r>
-          </w:p>
-        </w:tc>
-        <w:tc>
-          <w:tcPr>
-            <w:tcW w:w="2410" w:type="dxa"/>
-          </w:tcPr>
-          <w:p>
-            <w:pPr>
-              <w:cnfStyle w:val="000000100000" w:firstRow="0" w:lastRow="0" w:firstColumn="0" w:lastColumn="0" w:oddVBand="0" w:evenVBand="0" w:oddHBand="1" w:evenHBand="0" w:firstRowFirstColumn="0" w:firstRowLastColumn="0" w:lastRowFirstColumn="0" w:lastRowLastColumn="0"/>
-            </w:pPr>
-            <w:r>
-              <w:t>Chaine de caractères</w:t>
-            </w:r>
-          </w:p>
-        </w:tc>
-        <w:tc>
-          <w:tcPr>
-            <w:tcW w:w="1851" w:type="dxa"/>
+            <w:tcW w:w="3978" w:type="dxa"/>
+          </w:tcPr>
+          <w:p>
+            <w:pPr>
+              <w:cnfStyle w:val="000000100000" w:firstRow="0" w:lastRow="0" w:firstColumn="0" w:lastColumn="0" w:oddVBand="0" w:evenVBand="0" w:oddHBand="1" w:evenHBand="0" w:firstRowFirstColumn="0" w:firstRowLastColumn="0" w:lastRowFirstColumn="0" w:lastRowLastColumn="0"/>
+            </w:pPr>
+            <w:r>
+              <w:t>Nom de la voie de l’adresse du stagiaire</w:t>
+            </w:r>
+          </w:p>
+        </w:tc>
+        <w:tc>
+          <w:tcPr>
+            <w:tcW w:w="2126" w:type="dxa"/>
+          </w:tcPr>
+          <w:p>
+            <w:pPr>
+              <w:cnfStyle w:val="000000100000" w:firstRow="0" w:lastRow="0" w:firstColumn="0" w:lastColumn="0" w:oddVBand="0" w:evenVBand="0" w:oddHBand="1" w:evenHBand="0" w:firstRowFirstColumn="0" w:firstRowLastColumn="0" w:lastRowFirstColumn="0" w:lastRowLastColumn="0"/>
+            </w:pPr>
+            <w:r>
+              <w:t>Varchar (</w:t>
+            </w:r>
+            <w:r>
+              <w:t>)</w:t>
+            </w:r>
+          </w:p>
+        </w:tc>
+        <w:tc>
+          <w:tcPr>
+            <w:tcW w:w="1634" w:type="dxa"/>
           </w:tcPr>
           <w:p>
             <w:pPr>
@@ -829,40 +859,40 @@
           <w:p>
             <w:proofErr w:type="spellStart"/>
             <w:r>
-              <w:t>Professeur_matricule</w:t>
+              <w:t>Stagiaire_code_postal</w:t>
             </w:r>
             <w:proofErr w:type="spellEnd"/>
           </w:p>
         </w:tc>
         <w:tc>
           <w:tcPr>
-            <w:tcW w:w="3694" w:type="dxa"/>
+            <w:tcW w:w="3978" w:type="dxa"/>
           </w:tcPr>
           <w:p>
             <w:pPr>
               <w:cnfStyle w:val="000000000000" w:firstRow="0" w:lastRow="0" w:firstColumn="0" w:lastColumn="0" w:oddVBand="0" w:evenVBand="0" w:oddHBand="0" w:evenHBand="0" w:firstRowFirstColumn="0" w:firstRowLastColumn="0" w:lastRowFirstColumn="0" w:lastRowLastColumn="0"/>
             </w:pPr>
             <w:r>
-              <w:t>Matricule du professeur</w:t>
-            </w:r>
-          </w:p>
-        </w:tc>
-        <w:tc>
-          <w:tcPr>
-            <w:tcW w:w="2410" w:type="dxa"/>
+              <w:t>Code postal de l’adresse du stagiaire</w:t>
+            </w:r>
+          </w:p>
+        </w:tc>
+        <w:tc>
+          <w:tcPr>
+            <w:tcW w:w="2126" w:type="dxa"/>
           </w:tcPr>
           <w:p>
             <w:pPr>
               <w:cnfStyle w:val="000000000000" w:firstRow="0" w:lastRow="0" w:firstColumn="0" w:lastColumn="0" w:oddVBand="0" w:evenVBand="0" w:oddHBand="0" w:evenHBand="0" w:firstRowFirstColumn="0" w:firstRowLastColumn="0" w:lastRowFirstColumn="0" w:lastRowLastColumn="0"/>
             </w:pPr>
             <w:r>
-              <w:t>Entier</w:t>
-            </w:r>
-          </w:p>
-        </w:tc>
-        <w:tc>
-          <w:tcPr>
-            <w:tcW w:w="1851" w:type="dxa"/>
+              <w:t>Char (5)</w:t>
+            </w:r>
+          </w:p>
+        </w:tc>
+        <w:tc>
+          <w:tcPr>
+            <w:tcW w:w="1634" w:type="dxa"/>
           </w:tcPr>
           <w:p>
             <w:pPr>
@@ -883,40 +913,40 @@
           <w:p>
             <w:proofErr w:type="spellStart"/>
             <w:r>
-              <w:t>Professeur_nom</w:t>
+              <w:t>Stagiaire_ville</w:t>
             </w:r>
             <w:proofErr w:type="spellEnd"/>
           </w:p>
         </w:tc>
         <w:tc>
           <w:tcPr>
-            <w:tcW w:w="3694" w:type="dxa"/>
-          </w:tcPr>
-          <w:p>
-            <w:pPr>
-              <w:cnfStyle w:val="000000100000" w:firstRow="0" w:lastRow="0" w:firstColumn="0" w:lastColumn="0" w:oddVBand="0" w:evenVBand="0" w:oddHBand="1" w:evenHBand="0" w:firstRowFirstColumn="0" w:firstRowLastColumn="0" w:lastRowFirstColumn="0" w:lastRowLastColumn="0"/>
-            </w:pPr>
-            <w:r>
-              <w:t>Nom du professeur</w:t>
-            </w:r>
-          </w:p>
-        </w:tc>
-        <w:tc>
-          <w:tcPr>
-            <w:tcW w:w="2410" w:type="dxa"/>
-          </w:tcPr>
-          <w:p>
-            <w:pPr>
-              <w:cnfStyle w:val="000000100000" w:firstRow="0" w:lastRow="0" w:firstColumn="0" w:lastColumn="0" w:oddVBand="0" w:evenVBand="0" w:oddHBand="1" w:evenHBand="0" w:firstRowFirstColumn="0" w:firstRowLastColumn="0" w:lastRowFirstColumn="0" w:lastRowLastColumn="0"/>
-            </w:pPr>
-            <w:r>
-              <w:t>Chaine de caractères</w:t>
-            </w:r>
-          </w:p>
-        </w:tc>
-        <w:tc>
-          <w:tcPr>
-            <w:tcW w:w="1851" w:type="dxa"/>
+            <w:tcW w:w="3978" w:type="dxa"/>
+          </w:tcPr>
+          <w:p>
+            <w:pPr>
+              <w:cnfStyle w:val="000000100000" w:firstRow="0" w:lastRow="0" w:firstColumn="0" w:lastColumn="0" w:oddVBand="0" w:evenVBand="0" w:oddHBand="1" w:evenHBand="0" w:firstRowFirstColumn="0" w:firstRowLastColumn="0" w:lastRowFirstColumn="0" w:lastRowLastColumn="0"/>
+            </w:pPr>
+            <w:r>
+              <w:t>Ville de l’adresse du stagiaire</w:t>
+            </w:r>
+          </w:p>
+        </w:tc>
+        <w:tc>
+          <w:tcPr>
+            <w:tcW w:w="2126" w:type="dxa"/>
+          </w:tcPr>
+          <w:p>
+            <w:pPr>
+              <w:cnfStyle w:val="000000100000" w:firstRow="0" w:lastRow="0" w:firstColumn="0" w:lastColumn="0" w:oddVBand="0" w:evenVBand="0" w:oddHBand="1" w:evenHBand="0" w:firstRowFirstColumn="0" w:firstRowLastColumn="0" w:lastRowFirstColumn="0" w:lastRowLastColumn="0"/>
+            </w:pPr>
+            <w:r>
+              <w:t>Varchar (31)</w:t>
+            </w:r>
+          </w:p>
+        </w:tc>
+        <w:tc>
+          <w:tcPr>
+            <w:tcW w:w="1634" w:type="dxa"/>
           </w:tcPr>
           <w:p>
             <w:pPr>
@@ -934,6 +964,273 @@
           <w:p>
             <w:proofErr w:type="spellStart"/>
             <w:r>
+              <w:t>Stagiaire_date_inscription</w:t>
+            </w:r>
+            <w:proofErr w:type="spellEnd"/>
+          </w:p>
+        </w:tc>
+        <w:tc>
+          <w:tcPr>
+            <w:tcW w:w="3978" w:type="dxa"/>
+          </w:tcPr>
+          <w:p>
+            <w:pPr>
+              <w:cnfStyle w:val="000000000000" w:firstRow="0" w:lastRow="0" w:firstColumn="0" w:lastColumn="0" w:oddVBand="0" w:evenVBand="0" w:oddHBand="0" w:evenHBand="0" w:firstRowFirstColumn="0" w:firstRowLastColumn="0" w:lastRowFirstColumn="0" w:lastRowLastColumn="0"/>
+            </w:pPr>
+            <w:r>
+              <w:t>Date d’inscription du stagiaire</w:t>
+            </w:r>
+          </w:p>
+        </w:tc>
+        <w:tc>
+          <w:tcPr>
+            <w:tcW w:w="2126" w:type="dxa"/>
+          </w:tcPr>
+          <w:p>
+            <w:pPr>
+              <w:cnfStyle w:val="000000000000" w:firstRow="0" w:lastRow="0" w:firstColumn="0" w:lastColumn="0" w:oddVBand="0" w:evenVBand="0" w:oddHBand="0" w:evenHBand="0" w:firstRowFirstColumn="0" w:firstRowLastColumn="0" w:lastRowFirstColumn="0" w:lastRowLastColumn="0"/>
+            </w:pPr>
+            <w:r>
+              <w:t>Date</w:t>
+            </w:r>
+          </w:p>
+        </w:tc>
+        <w:tc>
+          <w:tcPr>
+            <w:tcW w:w="1634" w:type="dxa"/>
+          </w:tcPr>
+          <w:p>
+            <w:pPr>
+              <w:cnfStyle w:val="000000000000" w:firstRow="0" w:lastRow="0" w:firstColumn="0" w:lastColumn="0" w:oddVBand="0" w:evenVBand="0" w:oddHBand="0" w:evenHBand="0" w:firstRowFirstColumn="0" w:firstRowLastColumn="0" w:lastRowFirstColumn="0" w:lastRowLastColumn="0"/>
+            </w:pPr>
+          </w:p>
+        </w:tc>
+      </w:tr>
+      <w:tr>
+        <w:trPr>
+          <w:cnfStyle w:val="000000100000" w:firstRow="0" w:lastRow="0" w:firstColumn="0" w:lastColumn="0" w:oddVBand="0" w:evenVBand="0" w:oddHBand="1" w:evenHBand="0" w:firstRowFirstColumn="0" w:firstRowLastColumn="0" w:lastRowFirstColumn="0" w:lastRowLastColumn="0"/>
+        </w:trPr>
+        <w:tc>
+          <w:tcPr>
+            <w:cnfStyle w:val="001000000000" w:firstRow="0" w:lastRow="0" w:firstColumn="1" w:lastColumn="0" w:oddVBand="0" w:evenVBand="0" w:oddHBand="0" w:evenHBand="0" w:firstRowFirstColumn="0" w:firstRowLastColumn="0" w:lastRowFirstColumn="0" w:lastRowLastColumn="0"/>
+            <w:tcW w:w="2651" w:type="dxa"/>
+          </w:tcPr>
+          <w:p>
+            <w:proofErr w:type="spellStart"/>
+            <w:r>
+              <w:t>Matiere_</w:t>
+            </w:r>
+            <w:r>
+              <w:t>id</w:t>
+            </w:r>
+            <w:proofErr w:type="spellEnd"/>
+          </w:p>
+        </w:tc>
+        <w:tc>
+          <w:tcPr>
+            <w:tcW w:w="3978" w:type="dxa"/>
+          </w:tcPr>
+          <w:p>
+            <w:pPr>
+              <w:cnfStyle w:val="000000100000" w:firstRow="0" w:lastRow="0" w:firstColumn="0" w:lastColumn="0" w:oddVBand="0" w:evenVBand="0" w:oddHBand="1" w:evenHBand="0" w:firstRowFirstColumn="0" w:firstRowLastColumn="0" w:lastRowFirstColumn="0" w:lastRowLastColumn="0"/>
+            </w:pPr>
+            <w:r>
+              <w:t>Code de la matière</w:t>
+            </w:r>
+          </w:p>
+        </w:tc>
+        <w:tc>
+          <w:tcPr>
+            <w:tcW w:w="2126" w:type="dxa"/>
+          </w:tcPr>
+          <w:p>
+            <w:pPr>
+              <w:cnfStyle w:val="000000100000" w:firstRow="0" w:lastRow="0" w:firstColumn="0" w:lastColumn="0" w:oddVBand="0" w:evenVBand="0" w:oddHBand="1" w:evenHBand="0" w:firstRowFirstColumn="0" w:firstRowLastColumn="0" w:lastRowFirstColumn="0" w:lastRowLastColumn="0"/>
+            </w:pPr>
+            <w:r>
+              <w:t>Int (11)</w:t>
+            </w:r>
+          </w:p>
+        </w:tc>
+        <w:tc>
+          <w:tcPr>
+            <w:tcW w:w="1634" w:type="dxa"/>
+          </w:tcPr>
+          <w:p>
+            <w:pPr>
+              <w:cnfStyle w:val="000000100000" w:firstRow="0" w:lastRow="0" w:firstColumn="0" w:lastColumn="0" w:oddVBand="0" w:evenVBand="0" w:oddHBand="1" w:evenHBand="0" w:firstRowFirstColumn="0" w:firstRowLastColumn="0" w:lastRowFirstColumn="0" w:lastRowLastColumn="0"/>
+            </w:pPr>
+          </w:p>
+        </w:tc>
+      </w:tr>
+      <w:tr>
+        <w:tc>
+          <w:tcPr>
+            <w:cnfStyle w:val="001000000000" w:firstRow="0" w:lastRow="0" w:firstColumn="1" w:lastColumn="0" w:oddVBand="0" w:evenVBand="0" w:oddHBand="0" w:evenHBand="0" w:firstRowFirstColumn="0" w:firstRowLastColumn="0" w:lastRowFirstColumn="0" w:lastRowLastColumn="0"/>
+            <w:tcW w:w="2651" w:type="dxa"/>
+          </w:tcPr>
+          <w:p>
+            <w:proofErr w:type="spellStart"/>
+            <w:r>
+              <w:t>Matiere_libelle</w:t>
+            </w:r>
+            <w:proofErr w:type="spellEnd"/>
+          </w:p>
+        </w:tc>
+        <w:tc>
+          <w:tcPr>
+            <w:tcW w:w="3978" w:type="dxa"/>
+          </w:tcPr>
+          <w:p>
+            <w:pPr>
+              <w:cnfStyle w:val="000000000000" w:firstRow="0" w:lastRow="0" w:firstColumn="0" w:lastColumn="0" w:oddVBand="0" w:evenVBand="0" w:oddHBand="0" w:evenHBand="0" w:firstRowFirstColumn="0" w:firstRowLastColumn="0" w:lastRowFirstColumn="0" w:lastRowLastColumn="0"/>
+            </w:pPr>
+            <w:r>
+              <w:t>Libellé de la matière</w:t>
+            </w:r>
+          </w:p>
+        </w:tc>
+        <w:tc>
+          <w:tcPr>
+            <w:tcW w:w="2126" w:type="dxa"/>
+          </w:tcPr>
+          <w:p>
+            <w:pPr>
+              <w:cnfStyle w:val="000000000000" w:firstRow="0" w:lastRow="0" w:firstColumn="0" w:lastColumn="0" w:oddVBand="0" w:evenVBand="0" w:oddHBand="0" w:evenHBand="0" w:firstRowFirstColumn="0" w:firstRowLastColumn="0" w:lastRowFirstColumn="0" w:lastRowLastColumn="0"/>
+            </w:pPr>
+            <w:r>
+              <w:t>Chaine de caractères</w:t>
+            </w:r>
+          </w:p>
+        </w:tc>
+        <w:tc>
+          <w:tcPr>
+            <w:tcW w:w="1634" w:type="dxa"/>
+          </w:tcPr>
+          <w:p>
+            <w:pPr>
+              <w:cnfStyle w:val="000000000000" w:firstRow="0" w:lastRow="0" w:firstColumn="0" w:lastColumn="0" w:oddVBand="0" w:evenVBand="0" w:oddHBand="0" w:evenHBand="0" w:firstRowFirstColumn="0" w:firstRowLastColumn="0" w:lastRowFirstColumn="0" w:lastRowLastColumn="0"/>
+            </w:pPr>
+          </w:p>
+        </w:tc>
+      </w:tr>
+      <w:tr>
+        <w:trPr>
+          <w:cnfStyle w:val="000000100000" w:firstRow="0" w:lastRow="0" w:firstColumn="0" w:lastColumn="0" w:oddVBand="0" w:evenVBand="0" w:oddHBand="1" w:evenHBand="0" w:firstRowFirstColumn="0" w:firstRowLastColumn="0" w:lastRowFirstColumn="0" w:lastRowLastColumn="0"/>
+        </w:trPr>
+        <w:tc>
+          <w:tcPr>
+            <w:cnfStyle w:val="001000000000" w:firstRow="0" w:lastRow="0" w:firstColumn="1" w:lastColumn="0" w:oddVBand="0" w:evenVBand="0" w:oddHBand="0" w:evenHBand="0" w:firstRowFirstColumn="0" w:firstRowLastColumn="0" w:lastRowFirstColumn="0" w:lastRowLastColumn="0"/>
+            <w:tcW w:w="2651" w:type="dxa"/>
+          </w:tcPr>
+          <w:p>
+            <w:proofErr w:type="spellStart"/>
+            <w:r>
+              <w:t>Professeur_matricule</w:t>
+            </w:r>
+            <w:proofErr w:type="spellEnd"/>
+          </w:p>
+        </w:tc>
+        <w:tc>
+          <w:tcPr>
+            <w:tcW w:w="3978" w:type="dxa"/>
+          </w:tcPr>
+          <w:p>
+            <w:pPr>
+              <w:cnfStyle w:val="000000100000" w:firstRow="0" w:lastRow="0" w:firstColumn="0" w:lastColumn="0" w:oddVBand="0" w:evenVBand="0" w:oddHBand="1" w:evenHBand="0" w:firstRowFirstColumn="0" w:firstRowLastColumn="0" w:lastRowFirstColumn="0" w:lastRowLastColumn="0"/>
+            </w:pPr>
+            <w:r>
+              <w:t>Matricule du professeur</w:t>
+            </w:r>
+          </w:p>
+        </w:tc>
+        <w:tc>
+          <w:tcPr>
+            <w:tcW w:w="2126" w:type="dxa"/>
+          </w:tcPr>
+          <w:p>
+            <w:pPr>
+              <w:cnfStyle w:val="000000100000" w:firstRow="0" w:lastRow="0" w:firstColumn="0" w:lastColumn="0" w:oddVBand="0" w:evenVBand="0" w:oddHBand="1" w:evenHBand="0" w:firstRowFirstColumn="0" w:firstRowLastColumn="0" w:lastRowFirstColumn="0" w:lastRowLastColumn="0"/>
+            </w:pPr>
+            <w:r>
+              <w:t>Entier</w:t>
+            </w:r>
+          </w:p>
+        </w:tc>
+        <w:tc>
+          <w:tcPr>
+            <w:tcW w:w="1634" w:type="dxa"/>
+          </w:tcPr>
+          <w:p>
+            <w:pPr>
+              <w:cnfStyle w:val="000000100000" w:firstRow="0" w:lastRow="0" w:firstColumn="0" w:lastColumn="0" w:oddVBand="0" w:evenVBand="0" w:oddHBand="1" w:evenHBand="0" w:firstRowFirstColumn="0" w:firstRowLastColumn="0" w:lastRowFirstColumn="0" w:lastRowLastColumn="0"/>
+            </w:pPr>
+          </w:p>
+        </w:tc>
+      </w:tr>
+      <w:tr>
+        <w:tc>
+          <w:tcPr>
+            <w:cnfStyle w:val="001000000000" w:firstRow="0" w:lastRow="0" w:firstColumn="1" w:lastColumn="0" w:oddVBand="0" w:evenVBand="0" w:oddHBand="0" w:evenHBand="0" w:firstRowFirstColumn="0" w:firstRowLastColumn="0" w:lastRowFirstColumn="0" w:lastRowLastColumn="0"/>
+            <w:tcW w:w="2651" w:type="dxa"/>
+          </w:tcPr>
+          <w:p>
+            <w:proofErr w:type="spellStart"/>
+            <w:r>
+              <w:t>Professeur_nom</w:t>
+            </w:r>
+            <w:proofErr w:type="spellEnd"/>
+          </w:p>
+        </w:tc>
+        <w:tc>
+          <w:tcPr>
+            <w:tcW w:w="3978" w:type="dxa"/>
+          </w:tcPr>
+          <w:p>
+            <w:pPr>
+              <w:cnfStyle w:val="000000000000" w:firstRow="0" w:lastRow="0" w:firstColumn="0" w:lastColumn="0" w:oddVBand="0" w:evenVBand="0" w:oddHBand="0" w:evenHBand="0" w:firstRowFirstColumn="0" w:firstRowLastColumn="0" w:lastRowFirstColumn="0" w:lastRowLastColumn="0"/>
+            </w:pPr>
+            <w:r>
+              <w:t>Nom du professeur</w:t>
+            </w:r>
+          </w:p>
+        </w:tc>
+        <w:tc>
+          <w:tcPr>
+            <w:tcW w:w="2126" w:type="dxa"/>
+          </w:tcPr>
+          <w:p>
+            <w:pPr>
+              <w:cnfStyle w:val="000000000000" w:firstRow="0" w:lastRow="0" w:firstColumn="0" w:lastColumn="0" w:oddVBand="0" w:evenVBand="0" w:oddHBand="0" w:evenHBand="0" w:firstRowFirstColumn="0" w:firstRowLastColumn="0" w:lastRowFirstColumn="0" w:lastRowLastColumn="0"/>
+            </w:pPr>
+            <w:r>
+              <w:t>Chaine de caractères</w:t>
+            </w:r>
+          </w:p>
+        </w:tc>
+        <w:tc>
+          <w:tcPr>
+            <w:tcW w:w="1634" w:type="dxa"/>
+          </w:tcPr>
+          <w:p>
+            <w:pPr>
+              <w:cnfStyle w:val="000000000000" w:firstRow="0" w:lastRow="0" w:firstColumn="0" w:lastColumn="0" w:oddVBand="0" w:evenVBand="0" w:oddHBand="0" w:evenHBand="0" w:firstRowFirstColumn="0" w:firstRowLastColumn="0" w:lastRowFirstColumn="0" w:lastRowLastColumn="0"/>
+            </w:pPr>
+          </w:p>
+        </w:tc>
+      </w:tr>
+      <w:tr>
+        <w:trPr>
+          <w:cnfStyle w:val="000000100000" w:firstRow="0" w:lastRow="0" w:firstColumn="0" w:lastColumn="0" w:oddVBand="0" w:evenVBand="0" w:oddHBand="1" w:evenHBand="0" w:firstRowFirstColumn="0" w:firstRowLastColumn="0" w:lastRowFirstColumn="0" w:lastRowLastColumn="0"/>
+        </w:trPr>
+        <w:tc>
+          <w:tcPr>
+            <w:cnfStyle w:val="001000000000" w:firstRow="0" w:lastRow="0" w:firstColumn="1" w:lastColumn="0" w:oddVBand="0" w:evenVBand="0" w:oddHBand="0" w:evenHBand="0" w:firstRowFirstColumn="0" w:firstRowLastColumn="0" w:lastRowFirstColumn="0" w:lastRowLastColumn="0"/>
+            <w:tcW w:w="2651" w:type="dxa"/>
+          </w:tcPr>
+          <w:p>
+            <w:proofErr w:type="spellStart"/>
+            <w:r>
               <w:t>Professeur_prenom</w:t>
             </w:r>
             <w:proofErr w:type="spellEnd"/>
@@ -941,11 +1238,11 @@
         </w:tc>
         <w:tc>
           <w:tcPr>
-            <w:tcW w:w="3694" w:type="dxa"/>
-          </w:tcPr>
-          <w:p>
-            <w:pPr>
-              <w:cnfStyle w:val="000000000000" w:firstRow="0" w:lastRow="0" w:firstColumn="0" w:lastColumn="0" w:oddVBand="0" w:evenVBand="0" w:oddHBand="0" w:evenHBand="0" w:firstRowFirstColumn="0" w:firstRowLastColumn="0" w:lastRowFirstColumn="0" w:lastRowLastColumn="0"/>
+            <w:tcW w:w="3978" w:type="dxa"/>
+          </w:tcPr>
+          <w:p>
+            <w:pPr>
+              <w:cnfStyle w:val="000000100000" w:firstRow="0" w:lastRow="0" w:firstColumn="0" w:lastColumn="0" w:oddVBand="0" w:evenVBand="0" w:oddHBand="1" w:evenHBand="0" w:firstRowFirstColumn="0" w:firstRowLastColumn="0" w:lastRowFirstColumn="0" w:lastRowLastColumn="0"/>
             </w:pPr>
             <w:r>
               <w:t>Prénom du professeur</w:t>
@@ -954,11 +1251,11 @@
         </w:tc>
         <w:tc>
           <w:tcPr>
-            <w:tcW w:w="2410" w:type="dxa"/>
-          </w:tcPr>
-          <w:p>
-            <w:pPr>
-              <w:cnfStyle w:val="000000000000" w:firstRow="0" w:lastRow="0" w:firstColumn="0" w:lastColumn="0" w:oddVBand="0" w:evenVBand="0" w:oddHBand="0" w:evenHBand="0" w:firstRowFirstColumn="0" w:firstRowLastColumn="0" w:lastRowFirstColumn="0" w:lastRowLastColumn="0"/>
+            <w:tcW w:w="2126" w:type="dxa"/>
+          </w:tcPr>
+          <w:p>
+            <w:pPr>
+              <w:cnfStyle w:val="000000100000" w:firstRow="0" w:lastRow="0" w:firstColumn="0" w:lastColumn="0" w:oddVBand="0" w:evenVBand="0" w:oddHBand="1" w:evenHBand="0" w:firstRowFirstColumn="0" w:firstRowLastColumn="0" w:lastRowFirstColumn="0" w:lastRowLastColumn="0"/>
             </w:pPr>
             <w:r>
               <w:t>Chaine de caractères</w:t>
@@ -967,11 +1264,11 @@
         </w:tc>
         <w:tc>
           <w:tcPr>
-            <w:tcW w:w="1851" w:type="dxa"/>
-          </w:tcPr>
-          <w:p>
-            <w:pPr>
-              <w:cnfStyle w:val="000000000000" w:firstRow="0" w:lastRow="0" w:firstColumn="0" w:lastColumn="0" w:oddVBand="0" w:evenVBand="0" w:oddHBand="0" w:evenHBand="0" w:firstRowFirstColumn="0" w:firstRowLastColumn="0" w:lastRowFirstColumn="0" w:lastRowLastColumn="0"/>
+            <w:tcW w:w="1634" w:type="dxa"/>
+          </w:tcPr>
+          <w:p>
+            <w:pPr>
+              <w:cnfStyle w:val="000000100000" w:firstRow="0" w:lastRow="0" w:firstColumn="0" w:lastColumn="0" w:oddVBand="0" w:evenVBand="0" w:oddHBand="1" w:evenHBand="0" w:firstRowFirstColumn="0" w:firstRowLastColumn="0" w:lastRowFirstColumn="0" w:lastRowLastColumn="0"/>
             </w:pPr>
           </w:p>
         </w:tc>
@@ -999,14 +1296,32 @@
     </w:p>
     <w:p>
       <w:r>
-        <w:t>Un stagiaire peut s’inscrire à un et un seul stage</w:t>
+        <w:t xml:space="preserve">Un stagiaire peut s’inscrire à </w:t>
+      </w:r>
+      <w:r>
+        <w:t>0</w:t>
+      </w:r>
+      <w:r>
+        <w:t xml:space="preserve"> </w:t>
+      </w:r>
+      <w:r>
+        <w:t>ou plusieurs</w:t>
+      </w:r>
+      <w:r>
+        <w:t xml:space="preserve"> stage</w:t>
+      </w:r>
+      <w:r>
+        <w:t>s</w:t>
       </w:r>
       <w:r>
         <w:br/>
         <w:t xml:space="preserve">A un stage peuvent s’inscrire </w:t>
       </w:r>
       <w:r>
-        <w:t>à aucun</w:t>
+        <w:t xml:space="preserve">à </w:t>
+      </w:r>
+      <w:r>
+        <w:t>0</w:t>
       </w:r>
       <w:r>
         <w:t xml:space="preserve"> ou plusieurs stagiaires</w:t>
@@ -1073,18 +1388,25 @@
           <w:szCs w:val="36"/>
           <w:u w:val="single"/>
         </w:rPr>
-        <w:lastRenderedPageBreak/>
         <w:t>DEPENDANCES FONCTIONNELLES :</w:t>
-      </w:r>
-    </w:p>
-    <w:p>
-      <w:r>
-        <w:t>Dépendances fonctionnelles simples :</w:t>
       </w:r>
     </w:p>
     <w:p>
       <w:pPr>
         <w:rPr>
+          <w:u w:val="single"/>
+        </w:rPr>
+      </w:pPr>
+      <w:r>
+        <w:rPr>
+          <w:u w:val="single"/>
+        </w:rPr>
+        <w:t>Dépendances fonctionnelles simples :</w:t>
+      </w:r>
+    </w:p>
+    <w:p>
+      <w:pPr>
+        <w:rPr>
           <w:lang w:val="en-US"/>
         </w:rPr>
       </w:pPr>
@@ -1099,7 +1421,13 @@
         <w:rPr>
           <w:lang w:val="en-US"/>
         </w:rPr>
-        <w:t>tage_code</w:t>
+        <w:t>tage_</w:t>
+      </w:r>
+      <w:r>
+        <w:rPr>
+          <w:lang w:val="en-US"/>
+        </w:rPr>
+        <w:t>id</w:t>
       </w:r>
       <w:proofErr w:type="spellEnd"/>
       <w:r>
@@ -1109,13 +1437,10 @@
         <w:t xml:space="preserve"> </w:t>
       </w:r>
       <w:r>
-        <w:sym w:font="Wingdings" w:char="F0E0"/>
-      </w:r>
-      <w:r>
         <w:rPr>
           <w:lang w:val="en-US"/>
         </w:rPr>
-        <w:t xml:space="preserve"> </w:t>
+        <w:t xml:space="preserve">-&gt; </w:t>
       </w:r>
       <w:proofErr w:type="spellStart"/>
       <w:r>
@@ -1155,28 +1480,26 @@
           <w:lang w:val="en-US"/>
         </w:rPr>
         <w:t>date</w:t>
+      </w:r>
+      <w:r>
+        <w:rPr>
+          <w:lang w:val="en-US"/>
+        </w:rPr>
+        <w:t>_debut</w:t>
       </w:r>
       <w:proofErr w:type="spellEnd"/>
     </w:p>
     <w:p>
       <w:proofErr w:type="spellStart"/>
-      <w:proofErr w:type="gramStart"/>
-      <w:r>
-        <w:t>stagiaire</w:t>
-      </w:r>
-      <w:proofErr w:type="gramEnd"/>
-      <w:r>
-        <w:t>_id</w:t>
+      <w:r>
+        <w:t>stagiaire_id</w:t>
       </w:r>
       <w:proofErr w:type="spellEnd"/>
       <w:r>
         <w:t xml:space="preserve"> </w:t>
       </w:r>
       <w:r>
-        <w:rPr>
-          <w:lang w:val="en-US"/>
-        </w:rPr>
-        <w:sym w:font="Wingdings" w:char="F0E0"/>
+        <w:t>-&gt;</w:t>
       </w:r>
       <w:r>
         <w:t xml:space="preserve"> </w:t>
@@ -1195,33 +1518,23 @@
       </w:r>
       <w:r>
         <w:t>adresse</w:t>
-      </w:r>
-      <w:proofErr w:type="spellEnd"/>
-      <w:r>
-        <w:t xml:space="preserve">, </w:t>
-      </w:r>
-      <w:proofErr w:type="spellStart"/>
-      <w:r>
-        <w:t>stagiaire_date_inscription</w:t>
       </w:r>
       <w:proofErr w:type="spellEnd"/>
     </w:p>
     <w:p>
       <w:proofErr w:type="spellStart"/>
-      <w:proofErr w:type="gramStart"/>
-      <w:r>
-        <w:t>matiere</w:t>
-      </w:r>
-      <w:proofErr w:type="gramEnd"/>
-      <w:r>
-        <w:t>_code</w:t>
+      <w:r>
+        <w:t>matiere_</w:t>
+      </w:r>
+      <w:r>
+        <w:t>id</w:t>
       </w:r>
       <w:proofErr w:type="spellEnd"/>
       <w:r>
         <w:t xml:space="preserve"> </w:t>
       </w:r>
       <w:r>
-        <w:sym w:font="Wingdings" w:char="F0E0"/>
+        <w:t xml:space="preserve">-&gt; </w:t>
       </w:r>
       <w:proofErr w:type="spellStart"/>
       <w:r>
@@ -1231,20 +1544,15 @@
     </w:p>
     <w:p>
       <w:proofErr w:type="spellStart"/>
-      <w:proofErr w:type="gramStart"/>
-      <w:r>
-        <w:t>professeur</w:t>
-      </w:r>
-      <w:proofErr w:type="gramEnd"/>
-      <w:r>
-        <w:t>_matricule</w:t>
+      <w:r>
+        <w:t>professeur_matricule</w:t>
       </w:r>
       <w:proofErr w:type="spellEnd"/>
       <w:r>
         <w:t xml:space="preserve"> </w:t>
       </w:r>
       <w:r>
-        <w:sym w:font="Wingdings" w:char="F0E0"/>
+        <w:t>-&gt;</w:t>
       </w:r>
       <w:r>
         <w:t xml:space="preserve"> </w:t>
@@ -1263,7 +1571,29 @@
       </w:r>
       <w:proofErr w:type="spellEnd"/>
     </w:p>
-    <w:p/>
+    <w:p>
+      <w:pPr>
+        <w:rPr>
+          <w:u w:val="single"/>
+        </w:rPr>
+      </w:pPr>
+      <w:r>
+        <w:rPr>
+          <w:u w:val="single"/>
+        </w:rPr>
+        <w:t>Dépendances fonctionnelles composées :</w:t>
+      </w:r>
+    </w:p>
+    <w:p>
+      <w:proofErr w:type="spellStart"/>
+      <w:r>
+        <w:t>s</w:t>
+      </w:r>
+      <w:r>
+        <w:t>tagiaire_date_inscription</w:t>
+      </w:r>
+      <w:proofErr w:type="spellEnd"/>
+    </w:p>
     <w:p>
       <w:pPr>
         <w:rPr>
@@ -1283,48 +1613,7 @@
         <w:t>MODELE CONCEPTUEL DES DONNEES :</w:t>
       </w:r>
     </w:p>
-    <w:p>
-      <w:r>
-        <w:rPr>
-          <w:noProof/>
-        </w:rPr>
-        <w:drawing>
-          <wp:inline distT="0" distB="0" distL="0" distR="0" wp14:anchorId="666037E5" wp14:editId="12DE76B9">
-            <wp:extent cx="6645910" cy="831215"/>
-            <wp:effectExtent l="0" t="0" r="2540" b="6985"/>
-            <wp:docPr id="1" name="Image 1"/>
-            <wp:cNvGraphicFramePr>
-              <a:graphicFrameLocks xmlns:a="http://schemas.openxmlformats.org/drawingml/2006/main" noChangeAspect="1"/>
-            </wp:cNvGraphicFramePr>
-            <a:graphic xmlns:a="http://schemas.openxmlformats.org/drawingml/2006/main">
-              <a:graphicData uri="http://schemas.openxmlformats.org/drawingml/2006/picture">
-                <pic:pic xmlns:pic="http://schemas.openxmlformats.org/drawingml/2006/picture">
-                  <pic:nvPicPr>
-                    <pic:cNvPr id="1" name=""/>
-                    <pic:cNvPicPr/>
-                  </pic:nvPicPr>
-                  <pic:blipFill>
-                    <a:blip r:embed="rId4"/>
-                    <a:stretch>
-                      <a:fillRect/>
-                    </a:stretch>
-                  </pic:blipFill>
-                  <pic:spPr>
-                    <a:xfrm>
-                      <a:off x="0" y="0"/>
-                      <a:ext cx="6645910" cy="831215"/>
-                    </a:xfrm>
-                    <a:prstGeom prst="rect">
-                      <a:avLst/>
-                    </a:prstGeom>
-                  </pic:spPr>
-                </pic:pic>
-              </a:graphicData>
-            </a:graphic>
-          </wp:inline>
-        </w:drawing>
-      </w:r>
-    </w:p>
+    <w:p/>
     <w:sectPr>
       <w:pgSz w:w="11906" w:h="16838"/>
       <w:pgMar w:top="720" w:right="720" w:bottom="720" w:left="720" w:header="708" w:footer="708" w:gutter="0"/>

</xml_diff>